<commit_message>
remove color package latex/preamble
</commit_message>
<xml_diff>
--- a/book/sintassiIta2.docx
+++ b/book/sintassiIta2.docx
@@ -85,7 +85,7 @@
         <w:pStyle w:val="Date"/>
       </w:pPr>
       <w:r>
-        <w:t xml:space="preserve">2019-02-21</w:t>
+        <w:t xml:space="preserve">2019-02-24</w:t>
       </w:r>
     </w:p>
     <w:p>
@@ -6286,90 +6286,18 @@
       <w:pPr>
         <w:pStyle w:val="Heading3"/>
       </w:pPr>
-      <w:bookmarkStart w:id="71" w:name="frasi-semplici-nominali"/>
-      <w:r>
-        <w:t xml:space="preserve">Frasi semplici nominali</w:t>
+      <w:bookmarkStart w:id="71" w:name="frasi-nominali"/>
+      <w:r>
+        <w:t xml:space="preserve">Frasi nominali</w:t>
       </w:r>
       <w:bookmarkEnd w:id="71"/>
     </w:p>
     <w:p>
       <w:pPr>
-        <w:pStyle w:val="Heading2"/>
-      </w:pPr>
-      <w:bookmarkStart w:id="72" w:name="la-frase-complessa"/>
-      <w:r>
-        <w:t xml:space="preserve">La frase complessa</w:t>
-      </w:r>
-      <w:bookmarkEnd w:id="72"/>
-    </w:p>
-    <w:p>
-      <w:pPr>
-        <w:pStyle w:val="Heading3"/>
-      </w:pPr>
-      <w:bookmarkStart w:id="73" w:name="Xfbd6061f411ae5a0d427567dfcc319f6ec8ab8b"/>
-      <w:r>
-        <w:t xml:space="preserve">Coordinazione, giustapposizione, subordinazione</w:t>
-      </w:r>
-      <w:bookmarkEnd w:id="73"/>
-    </w:p>
-    <w:p>
-      <w:pPr>
         <w:pStyle w:val="FirstParagraph"/>
       </w:pPr>
       <w:r>
-        <w:t xml:space="preserve">Se fino a questo momento ci siamo concentrati sulla frase semplice –quella che presenta un predicato verbale e i suoi argomenti– ora possiamo cominciare ad affrontare il vero nucleo del discorso: la frase complessa ed i modi attraverso cui possiamo unire più frasi tra loro.</w:t>
-      </w:r>
-    </w:p>
-    <w:p>
-      <w:pPr>
-        <w:pStyle w:val="BodyText"/>
-      </w:pPr>
-      <w:r>
-        <w:t xml:space="preserve">Due frasi possono essere unite attraverso una</w:t>
-      </w:r>
-      <w:r>
-        <w:t xml:space="preserve"> </w:t>
-      </w:r>
-      <w:r>
-        <w:rPr>
-          <w:b/>
-        </w:rPr>
-        <w:t xml:space="preserve">coordinazione</w:t>
-      </w:r>
-      <w:r>
-        <w:t xml:space="preserve"> </w:t>
-      </w:r>
-      <w:r>
-        <w:t xml:space="preserve">(</w:t>
-      </w:r>
-      <w:r>
-        <w:rPr>
-          <w:i/>
-        </w:rPr>
-        <w:t xml:space="preserve">paratassi</w:t>
-      </w:r>
-      <w:r>
-        <w:t xml:space="preserve">) se si trovano allo stesso livello –vale a dire che possono risultare come frasi a sé:</w:t>
-      </w:r>
-    </w:p>
-    <w:p>
-      <w:pPr>
-        <w:pStyle w:val="Compact"/>
-        <w:numPr>
-          <w:numId w:val="1046"/>
-          <w:ilvl w:val="0"/>
-        </w:numPr>
-      </w:pPr>
-      <w:r>
-        <w:t xml:space="preserve">Luigi insegna geologia e Maria è una cantante.</w:t>
-      </w:r>
-    </w:p>
-    <w:p>
-      <w:pPr>
-        <w:pStyle w:val="FirstParagraph"/>
-      </w:pPr>
-      <w:r>
-        <w:t xml:space="preserve">Non necessariamente le frasi coordinate sono frasi principali, ma possiamo avere una coordinazione tra strutture di livello secondario ecc:</w:t>
+        <w:t xml:space="preserve">Sono frasi nominali quelle in cui non appare il predicato. Sono sostanzialmente legate ad esigenze comunicativo-pragmatiche quali divieti, enfasi ecc. oppure ricadono in una precisa scelta stilistica come nel linguaggio giornalistico:</w:t>
       </w:r>
     </w:p>
     <w:p>
@@ -6377,11 +6305,35 @@
         <w:pStyle w:val="Compact"/>
         <w:numPr>
           <w:numId w:val="1047"/>
-          <w:ilvl w:val="0"/>
+          <w:ilvl w:val="1"/>
         </w:numPr>
       </w:pPr>
       <w:r>
-        <w:t xml:space="preserve">Hanno sicuramente molti soldi perché Luigi insegna geologia e Maria è una cantante.</w:t>
+        <w:t xml:space="preserve">Vietato fumare.</w:t>
+      </w:r>
+    </w:p>
+    <w:p>
+      <w:pPr>
+        <w:pStyle w:val="Compact"/>
+        <w:numPr>
+          <w:numId w:val="1047"/>
+          <w:ilvl w:val="1"/>
+        </w:numPr>
+      </w:pPr>
+      <w:r>
+        <w:t xml:space="preserve">Biglietti, per favore!</w:t>
+      </w:r>
+    </w:p>
+    <w:p>
+      <w:pPr>
+        <w:pStyle w:val="Compact"/>
+        <w:numPr>
+          <w:numId w:val="1047"/>
+          <w:ilvl w:val="1"/>
+        </w:numPr>
+      </w:pPr>
+      <w:r>
+        <w:t xml:space="preserve">Studenti in vacanza per la settimana bianca.</w:t>
       </w:r>
     </w:p>
     <w:p>
@@ -6389,7 +6341,25 @@
         <w:pStyle w:val="FirstParagraph"/>
       </w:pPr>
       <w:r>
-        <w:t xml:space="preserve">Così,</w:t>
+        <w:t xml:space="preserve">Di solito le frasi nominali non sono particolarmente complesse e possono essere utilizzate a loro volta quale argomento di una frase complessa o di un periodo.</w:t>
+      </w:r>
+    </w:p>
+    <w:p>
+      <w:pPr>
+        <w:pStyle w:val="Heading2"/>
+      </w:pPr>
+      <w:bookmarkStart w:id="72" w:name="la-frase-complessa"/>
+      <w:r>
+        <w:t xml:space="preserve">La frase complessa</w:t>
+      </w:r>
+      <w:bookmarkEnd w:id="72"/>
+    </w:p>
+    <w:p>
+      <w:pPr>
+        <w:pStyle w:val="FirstParagraph"/>
+      </w:pPr>
+      <w:r>
+        <w:t xml:space="preserve">Tutta questa dispensa si focalizza sulla frase complessa. Pertanto qui ci si limita a quel</w:t>
       </w:r>
       <w:r>
         <w:t xml:space="preserve"> </w:t>
@@ -6398,10 +6368,7 @@
         <w:t xml:space="preserve">“</w:t>
       </w:r>
       <w:r>
-        <w:rPr>
-          <w:i/>
-        </w:rPr>
-        <w:t xml:space="preserve">Hanno sicuramente molti soldi</w:t>
+        <w:t xml:space="preserve">ponte</w:t>
       </w:r>
       <w:r>
         <w:t xml:space="preserve">”</w:t>
@@ -6410,7 +6377,41 @@
         <w:t xml:space="preserve"> </w:t>
       </w:r>
       <w:r>
-        <w:t xml:space="preserve">è la frase</w:t>
+        <w:t xml:space="preserve">tra questa e la frase semplice, laddove successivamente si tratterà più estesamente.</w:t>
+      </w:r>
+    </w:p>
+    <w:p>
+      <w:pPr>
+        <w:pStyle w:val="BodyText"/>
+      </w:pPr>
+      <w:r>
+        <w:t xml:space="preserve">Possiamo definire la frase complessa come quella formata dall’unione di frasi.</w:t>
+      </w:r>
+    </w:p>
+    <w:p>
+      <w:pPr>
+        <w:pStyle w:val="Heading3"/>
+      </w:pPr>
+      <w:bookmarkStart w:id="73" w:name="Xfbd6061f411ae5a0d427567dfcc319f6ec8ab8b"/>
+      <w:r>
+        <w:t xml:space="preserve">Coordinazione, giustapposizione, subordinazione</w:t>
+      </w:r>
+      <w:bookmarkEnd w:id="73"/>
+    </w:p>
+    <w:p>
+      <w:pPr>
+        <w:pStyle w:val="FirstParagraph"/>
+      </w:pPr>
+      <w:r>
+        <w:t xml:space="preserve">Se fino a questo momento ci siamo concentrati sulla frase semplice –quella che presenta un predicato verbale e i suoi argomenti– ora possiamo cominciare ad affrontare il vero nucleo del discorso: la frase complessa ed i modi attraverso cui possiamo unire più frasi tra loro.</w:t>
+      </w:r>
+    </w:p>
+    <w:p>
+      <w:pPr>
+        <w:pStyle w:val="BodyText"/>
+      </w:pPr>
+      <w:r>
+        <w:t xml:space="preserve">Due frasi possono essere unite attraverso una</w:t>
       </w:r>
       <w:r>
         <w:t xml:space="preserve"> </w:t>
@@ -6419,90 +6420,22 @@
         <w:rPr>
           <w:b/>
         </w:rPr>
-        <w:t xml:space="preserve">principale</w:t>
-      </w:r>
-      <w:r>
-        <w:t xml:space="preserve">, mentre</w:t>
-      </w:r>
-      <w:r>
-        <w:t xml:space="preserve"> </w:t>
-      </w:r>
-      <w:r>
-        <w:t xml:space="preserve">“</w:t>
-      </w:r>
-      <w:r>
-        <w:rPr>
-          <w:i/>
-        </w:rPr>
-        <w:t xml:space="preserve">perché L.insegna</w:t>
-      </w:r>
-      <w:r>
-        <w:t xml:space="preserve">”</w:t>
-      </w:r>
-      <w:r>
-        <w:t xml:space="preserve"> </w:t>
-      </w:r>
-      <w:r>
-        <w:t xml:space="preserve">è una</w:t>
-      </w:r>
-      <w:r>
-        <w:t xml:space="preserve"> </w:t>
-      </w:r>
-      <w:r>
-        <w:rPr>
-          <w:b/>
-        </w:rPr>
-        <w:t xml:space="preserve">subordinata</w:t>
-      </w:r>
-      <w:r>
-        <w:t xml:space="preserve"> </w:t>
-      </w:r>
-      <w:r>
-        <w:t xml:space="preserve">della principale e</w:t>
-      </w:r>
-      <w:r>
-        <w:t xml:space="preserve"> </w:t>
-      </w:r>
-      <w:r>
-        <w:t xml:space="preserve">“</w:t>
-      </w:r>
-      <w:r>
-        <w:rPr>
-          <w:i/>
-        </w:rPr>
-        <w:t xml:space="preserve">e Maria è una cantante</w:t>
-      </w:r>
-      <w:r>
-        <w:t xml:space="preserve">”</w:t>
-      </w:r>
-      <w:r>
-        <w:t xml:space="preserve"> </w:t>
-      </w:r>
-      <w:r>
-        <w:t xml:space="preserve">è la</w:t>
-      </w:r>
-      <w:r>
-        <w:t xml:space="preserve"> </w:t>
-      </w:r>
-      <w:r>
-        <w:rPr>
-          <w:b/>
-        </w:rPr>
-        <w:t xml:space="preserve">coordinata</w:t>
-      </w:r>
-      <w:r>
-        <w:t xml:space="preserve"> </w:t>
-      </w:r>
-      <w:r>
-        <w:t xml:space="preserve">della subordinata.</w:t>
-      </w:r>
-    </w:p>
-    <w:p>
-      <w:pPr>
-        <w:pStyle w:val="BodyText"/>
-      </w:pPr>
-      <w:r>
-        <w:t xml:space="preserve">Così, ogni subordinata ha una frase reggente, la quale può essere a sua volta una principale o una subordinata, come in:</w:t>
+        <w:t xml:space="preserve">coordinazione</w:t>
+      </w:r>
+      <w:r>
+        <w:t xml:space="preserve"> </w:t>
+      </w:r>
+      <w:r>
+        <w:t xml:space="preserve">(</w:t>
+      </w:r>
+      <w:r>
+        <w:rPr>
+          <w:i/>
+        </w:rPr>
+        <w:t xml:space="preserve">paratassi</w:t>
+      </w:r>
+      <w:r>
+        <w:t xml:space="preserve">) se si trovano allo stesso livello –vale a dire che possono risultare come frasi a sé:</w:t>
       </w:r>
     </w:p>
     <w:p>
@@ -6514,7 +6447,7 @@
         </w:numPr>
       </w:pPr>
       <w:r>
-        <w:t xml:space="preserve">Hanno sicuramente molti soldi perché hanno comprato una casa che hanno pagato moltissimo.</w:t>
+        <w:t xml:space="preserve">Luigi insegna geologia e Maria è una cantante.</w:t>
       </w:r>
     </w:p>
     <w:p>
@@ -6522,72 +6455,7 @@
         <w:pStyle w:val="FirstParagraph"/>
       </w:pPr>
       <w:r>
-        <w:t xml:space="preserve">Qui la frase</w:t>
-      </w:r>
-      <w:r>
-        <w:t xml:space="preserve"> </w:t>
-      </w:r>
-      <w:r>
-        <w:t xml:space="preserve">“</w:t>
-      </w:r>
-      <w:r>
-        <w:rPr>
-          <w:i/>
-        </w:rPr>
-        <w:t xml:space="preserve">che hanno pagato moltissimo</w:t>
-      </w:r>
-      <w:r>
-        <w:t xml:space="preserve">”</w:t>
-      </w:r>
-      <w:r>
-        <w:t xml:space="preserve"> </w:t>
-      </w:r>
-      <w:r>
-        <w:t xml:space="preserve">continua il discorso della frase reggente</w:t>
-      </w:r>
-      <w:r>
-        <w:t xml:space="preserve"> </w:t>
-      </w:r>
-      <w:r>
-        <w:t xml:space="preserve">“</w:t>
-      </w:r>
-      <w:r>
-        <w:rPr>
-          <w:i/>
-        </w:rPr>
-        <w:t xml:space="preserve">hanno comprato una casa</w:t>
-      </w:r>
-      <w:r>
-        <w:t xml:space="preserve">”</w:t>
-      </w:r>
-      <w:r>
-        <w:t xml:space="preserve">.</w:t>
-      </w:r>
-      <w:r>
-        <w:t xml:space="preserve"> </w:t>
-      </w:r>
-      <w:r>
-        <w:t xml:space="preserve">Così la frase reggente non è per forza una principale e in questo esempio abbiamo una principale, una subordinata di 1° grado e una di 2°.</w:t>
-      </w:r>
-    </w:p>
-    <w:p>
-      <w:pPr>
-        <w:pStyle w:val="BodyText"/>
-      </w:pPr>
-      <w:r>
-        <w:t xml:space="preserve">In maniera simile, le costruzioni paratattiche possono essere unite per</w:t>
-      </w:r>
-      <w:r>
-        <w:t xml:space="preserve"> </w:t>
-      </w:r>
-      <w:r>
-        <w:rPr>
-          <w:b/>
-        </w:rPr>
-        <w:t xml:space="preserve">giustapposizione</w:t>
-      </w:r>
-      <w:r>
-        <w:t xml:space="preserve">. In questo caso non vi saranno elementi lessicali ad unirle, bensì segni di punteggiatura:</w:t>
+        <w:t xml:space="preserve">Non necessariamente le frasi coordinate sono frasi principali, ma possiamo avere una coordinazione tra strutture di livello secondario ecc:</w:t>
       </w:r>
     </w:p>
     <w:p>
@@ -6595,6 +6463,224 @@
         <w:pStyle w:val="Compact"/>
         <w:numPr>
           <w:numId w:val="1049"/>
+          <w:ilvl w:val="0"/>
+        </w:numPr>
+      </w:pPr>
+      <w:r>
+        <w:t xml:space="preserve">Hanno sicuramente molti soldi perché Luigi insegna geologia e Maria è una cantante.</w:t>
+      </w:r>
+    </w:p>
+    <w:p>
+      <w:pPr>
+        <w:pStyle w:val="FirstParagraph"/>
+      </w:pPr>
+      <w:r>
+        <w:t xml:space="preserve">Così,</w:t>
+      </w:r>
+      <w:r>
+        <w:t xml:space="preserve"> </w:t>
+      </w:r>
+      <w:r>
+        <w:t xml:space="preserve">“</w:t>
+      </w:r>
+      <w:r>
+        <w:rPr>
+          <w:i/>
+        </w:rPr>
+        <w:t xml:space="preserve">Hanno sicuramente molti soldi</w:t>
+      </w:r>
+      <w:r>
+        <w:t xml:space="preserve">”</w:t>
+      </w:r>
+      <w:r>
+        <w:t xml:space="preserve"> </w:t>
+      </w:r>
+      <w:r>
+        <w:t xml:space="preserve">è la frase</w:t>
+      </w:r>
+      <w:r>
+        <w:t xml:space="preserve"> </w:t>
+      </w:r>
+      <w:r>
+        <w:rPr>
+          <w:b/>
+        </w:rPr>
+        <w:t xml:space="preserve">principale</w:t>
+      </w:r>
+      <w:r>
+        <w:t xml:space="preserve">, mentre</w:t>
+      </w:r>
+      <w:r>
+        <w:t xml:space="preserve"> </w:t>
+      </w:r>
+      <w:r>
+        <w:t xml:space="preserve">“</w:t>
+      </w:r>
+      <w:r>
+        <w:rPr>
+          <w:i/>
+        </w:rPr>
+        <w:t xml:space="preserve">perché L.insegna</w:t>
+      </w:r>
+      <w:r>
+        <w:t xml:space="preserve">”</w:t>
+      </w:r>
+      <w:r>
+        <w:t xml:space="preserve"> </w:t>
+      </w:r>
+      <w:r>
+        <w:t xml:space="preserve">è una</w:t>
+      </w:r>
+      <w:r>
+        <w:t xml:space="preserve"> </w:t>
+      </w:r>
+      <w:r>
+        <w:rPr>
+          <w:b/>
+        </w:rPr>
+        <w:t xml:space="preserve">subordinata</w:t>
+      </w:r>
+      <w:r>
+        <w:t xml:space="preserve"> </w:t>
+      </w:r>
+      <w:r>
+        <w:t xml:space="preserve">della principale e</w:t>
+      </w:r>
+      <w:r>
+        <w:t xml:space="preserve"> </w:t>
+      </w:r>
+      <w:r>
+        <w:t xml:space="preserve">“</w:t>
+      </w:r>
+      <w:r>
+        <w:rPr>
+          <w:i/>
+        </w:rPr>
+        <w:t xml:space="preserve">e Maria è una cantante</w:t>
+      </w:r>
+      <w:r>
+        <w:t xml:space="preserve">”</w:t>
+      </w:r>
+      <w:r>
+        <w:t xml:space="preserve"> </w:t>
+      </w:r>
+      <w:r>
+        <w:t xml:space="preserve">è la</w:t>
+      </w:r>
+      <w:r>
+        <w:t xml:space="preserve"> </w:t>
+      </w:r>
+      <w:r>
+        <w:rPr>
+          <w:b/>
+        </w:rPr>
+        <w:t xml:space="preserve">coordinata</w:t>
+      </w:r>
+      <w:r>
+        <w:t xml:space="preserve"> </w:t>
+      </w:r>
+      <w:r>
+        <w:t xml:space="preserve">della subordinata.</w:t>
+      </w:r>
+    </w:p>
+    <w:p>
+      <w:pPr>
+        <w:pStyle w:val="BodyText"/>
+      </w:pPr>
+      <w:r>
+        <w:t xml:space="preserve">Così, ogni subordinata ha una frase reggente, la quale può essere a sua volta una principale o una subordinata, come in:</w:t>
+      </w:r>
+    </w:p>
+    <w:p>
+      <w:pPr>
+        <w:pStyle w:val="Compact"/>
+        <w:numPr>
+          <w:numId w:val="1050"/>
+          <w:ilvl w:val="0"/>
+        </w:numPr>
+      </w:pPr>
+      <w:r>
+        <w:t xml:space="preserve">Hanno sicuramente molti soldi perché hanno comprato una casa che hanno pagato moltissimo.</w:t>
+      </w:r>
+    </w:p>
+    <w:p>
+      <w:pPr>
+        <w:pStyle w:val="FirstParagraph"/>
+      </w:pPr>
+      <w:r>
+        <w:t xml:space="preserve">Qui la frase</w:t>
+      </w:r>
+      <w:r>
+        <w:t xml:space="preserve"> </w:t>
+      </w:r>
+      <w:r>
+        <w:t xml:space="preserve">“</w:t>
+      </w:r>
+      <w:r>
+        <w:rPr>
+          <w:i/>
+        </w:rPr>
+        <w:t xml:space="preserve">che hanno pagato moltissimo</w:t>
+      </w:r>
+      <w:r>
+        <w:t xml:space="preserve">”</w:t>
+      </w:r>
+      <w:r>
+        <w:t xml:space="preserve"> </w:t>
+      </w:r>
+      <w:r>
+        <w:t xml:space="preserve">continua il discorso della frase reggente</w:t>
+      </w:r>
+      <w:r>
+        <w:t xml:space="preserve"> </w:t>
+      </w:r>
+      <w:r>
+        <w:t xml:space="preserve">“</w:t>
+      </w:r>
+      <w:r>
+        <w:rPr>
+          <w:i/>
+        </w:rPr>
+        <w:t xml:space="preserve">hanno comprato una casa</w:t>
+      </w:r>
+      <w:r>
+        <w:t xml:space="preserve">”</w:t>
+      </w:r>
+      <w:r>
+        <w:t xml:space="preserve">.</w:t>
+      </w:r>
+      <w:r>
+        <w:t xml:space="preserve"> </w:t>
+      </w:r>
+      <w:r>
+        <w:t xml:space="preserve">Così la frase reggente non è per forza una principale e in questo esempio abbiamo una principale, una subordinata di 1° grado e una di 2°.</w:t>
+      </w:r>
+    </w:p>
+    <w:p>
+      <w:pPr>
+        <w:pStyle w:val="BodyText"/>
+      </w:pPr>
+      <w:r>
+        <w:t xml:space="preserve">In maniera simile, le costruzioni paratattiche possono essere unite per</w:t>
+      </w:r>
+      <w:r>
+        <w:t xml:space="preserve"> </w:t>
+      </w:r>
+      <w:r>
+        <w:rPr>
+          <w:b/>
+        </w:rPr>
+        <w:t xml:space="preserve">giustapposizione</w:t>
+      </w:r>
+      <w:r>
+        <w:t xml:space="preserve">. In questo caso non vi saranno elementi lessicali ad unirle, bensì segni di punteggiatura:</w:t>
+      </w:r>
+    </w:p>
+    <w:p>
+      <w:pPr>
+        <w:pStyle w:val="Compact"/>
+        <w:numPr>
+          <w:numId w:val="1051"/>
           <w:ilvl w:val="0"/>
         </w:numPr>
       </w:pPr>
@@ -10030,6 +10116,118 @@
     </w:lvl>
     <w:lvl w:ilvl="8">
       <w:start w:val="20"/>
+      <w:numFmt w:val="decimal"/>
+      <w:lvlText w:val="(%9)"/>
+      <w:lvlJc w:val="left"/>
+      <w:pPr>
+        <w:tabs>
+          <w:tab w:val="num" w:pos="5760"/>
+        </w:tabs>
+        <w:ind w:left="6240" w:hanging="480"/>
+      </w:pPr>
+    </w:lvl>
+  </w:abstractNum>
+  <w:abstractNum w:abstractNumId="993321">
+    <w:nsid w:val="abcc5f24"/>
+    <w:multiLevelType w:val="multilevel"/>
+    <w:lvl w:ilvl="0">
+      <w:start w:val="21"/>
+      <w:numFmt w:val="decimal"/>
+      <w:lvlText w:val="(%1)"/>
+      <w:lvlJc w:val="left"/>
+      <w:pPr>
+        <w:tabs>
+          <w:tab w:val="num" w:pos="0"/>
+        </w:tabs>
+        <w:ind w:left="480" w:hanging="480"/>
+      </w:pPr>
+    </w:lvl>
+    <w:lvl w:ilvl="1">
+      <w:start w:val="21"/>
+      <w:numFmt w:val="decimal"/>
+      <w:lvlText w:val="(%2)"/>
+      <w:lvlJc w:val="left"/>
+      <w:pPr>
+        <w:tabs>
+          <w:tab w:val="num" w:pos="720"/>
+        </w:tabs>
+        <w:ind w:left="1200" w:hanging="480"/>
+      </w:pPr>
+    </w:lvl>
+    <w:lvl w:ilvl="2">
+      <w:start w:val="21"/>
+      <w:numFmt w:val="decimal"/>
+      <w:lvlText w:val="(%3)"/>
+      <w:lvlJc w:val="left"/>
+      <w:pPr>
+        <w:tabs>
+          <w:tab w:val="num" w:pos="1440"/>
+        </w:tabs>
+        <w:ind w:left="1920" w:hanging="480"/>
+      </w:pPr>
+    </w:lvl>
+    <w:lvl w:ilvl="3">
+      <w:start w:val="21"/>
+      <w:numFmt w:val="decimal"/>
+      <w:lvlText w:val="(%4)"/>
+      <w:lvlJc w:val="left"/>
+      <w:pPr>
+        <w:tabs>
+          <w:tab w:val="num" w:pos="2160"/>
+        </w:tabs>
+        <w:ind w:left="2640" w:hanging="480"/>
+      </w:pPr>
+    </w:lvl>
+    <w:lvl w:ilvl="4">
+      <w:start w:val="21"/>
+      <w:numFmt w:val="decimal"/>
+      <w:lvlText w:val="(%5)"/>
+      <w:lvlJc w:val="left"/>
+      <w:pPr>
+        <w:tabs>
+          <w:tab w:val="num" w:pos="2880"/>
+        </w:tabs>
+        <w:ind w:left="3360" w:hanging="480"/>
+      </w:pPr>
+    </w:lvl>
+    <w:lvl w:ilvl="5">
+      <w:start w:val="21"/>
+      <w:numFmt w:val="decimal"/>
+      <w:lvlText w:val="(%6)"/>
+      <w:lvlJc w:val="left"/>
+      <w:pPr>
+        <w:tabs>
+          <w:tab w:val="num" w:pos="3600"/>
+        </w:tabs>
+        <w:ind w:left="4080" w:hanging="480"/>
+      </w:pPr>
+    </w:lvl>
+    <w:lvl w:ilvl="6">
+      <w:start w:val="21"/>
+      <w:numFmt w:val="decimal"/>
+      <w:lvlText w:val="(%7)"/>
+      <w:lvlJc w:val="left"/>
+      <w:pPr>
+        <w:tabs>
+          <w:tab w:val="num" w:pos="4320"/>
+        </w:tabs>
+        <w:ind w:left="4800" w:hanging="480"/>
+      </w:pPr>
+    </w:lvl>
+    <w:lvl w:ilvl="7">
+      <w:start w:val="21"/>
+      <w:numFmt w:val="decimal"/>
+      <w:lvlText w:val="(%8)"/>
+      <w:lvlJc w:val="left"/>
+      <w:pPr>
+        <w:tabs>
+          <w:tab w:val="num" w:pos="5040"/>
+        </w:tabs>
+        <w:ind w:left="5520" w:hanging="480"/>
+      </w:pPr>
+    </w:lvl>
+    <w:lvl w:ilvl="8">
+      <w:start w:val="21"/>
       <w:numFmt w:val="decimal"/>
       <w:lvlText w:val="(%9)"/>
       <w:lvlJc w:val="left"/>
@@ -10780,6 +10978,36 @@
     </w:lvlOverride>
   </w:num>
   <w:num w:numId="1047">
+    <w:abstractNumId w:val="99711"/>
+    <w:lvlOverride w:ilvl="0">
+      <w:startOverride w:val="1"/>
+    </w:lvlOverride>
+    <w:lvlOverride w:ilvl="1">
+      <w:startOverride w:val="1"/>
+    </w:lvlOverride>
+    <w:lvlOverride w:ilvl="2">
+      <w:startOverride w:val="1"/>
+    </w:lvlOverride>
+    <w:lvlOverride w:ilvl="3">
+      <w:startOverride w:val="1"/>
+    </w:lvlOverride>
+    <w:lvlOverride w:ilvl="4">
+      <w:startOverride w:val="1"/>
+    </w:lvlOverride>
+    <w:lvlOverride w:ilvl="5">
+      <w:startOverride w:val="1"/>
+    </w:lvlOverride>
+    <w:lvlOverride w:ilvl="6">
+      <w:startOverride w:val="1"/>
+    </w:lvlOverride>
+    <w:lvlOverride w:ilvl="7">
+      <w:startOverride w:val="1"/>
+    </w:lvlOverride>
+    <w:lvlOverride w:ilvl="8">
+      <w:startOverride w:val="1"/>
+    </w:lvlOverride>
+  </w:num>
+  <w:num w:numId="1048">
     <w:abstractNumId w:val="993318"/>
     <w:lvlOverride w:ilvl="0">
       <w:startOverride w:val="18"/>
@@ -10809,7 +11037,7 @@
       <w:startOverride w:val="18"/>
     </w:lvlOverride>
   </w:num>
-  <w:num w:numId="1048">
+  <w:num w:numId="1049">
     <w:abstractNumId w:val="993319"/>
     <w:lvlOverride w:ilvl="0">
       <w:startOverride w:val="19"/>
@@ -10839,7 +11067,7 @@
       <w:startOverride w:val="19"/>
     </w:lvlOverride>
   </w:num>
-  <w:num w:numId="1049">
+  <w:num w:numId="1050">
     <w:abstractNumId w:val="993320"/>
     <w:lvlOverride w:ilvl="0">
       <w:startOverride w:val="20"/>
@@ -10867,6 +11095,36 @@
     </w:lvlOverride>
     <w:lvlOverride w:ilvl="8">
       <w:startOverride w:val="20"/>
+    </w:lvlOverride>
+  </w:num>
+  <w:num w:numId="1051">
+    <w:abstractNumId w:val="993321"/>
+    <w:lvlOverride w:ilvl="0">
+      <w:startOverride w:val="21"/>
+    </w:lvlOverride>
+    <w:lvlOverride w:ilvl="1">
+      <w:startOverride w:val="21"/>
+    </w:lvlOverride>
+    <w:lvlOverride w:ilvl="2">
+      <w:startOverride w:val="21"/>
+    </w:lvlOverride>
+    <w:lvlOverride w:ilvl="3">
+      <w:startOverride w:val="21"/>
+    </w:lvlOverride>
+    <w:lvlOverride w:ilvl="4">
+      <w:startOverride w:val="21"/>
+    </w:lvlOverride>
+    <w:lvlOverride w:ilvl="5">
+      <w:startOverride w:val="21"/>
+    </w:lvlOverride>
+    <w:lvlOverride w:ilvl="6">
+      <w:startOverride w:val="21"/>
+    </w:lvlOverride>
+    <w:lvlOverride w:ilvl="7">
+      <w:startOverride w:val="21"/>
+    </w:lvlOverride>
+    <w:lvlOverride w:ilvl="8">
+      <w:startOverride w:val="21"/>
     </w:lvlOverride>
   </w:num>
 </w:numbering>

</xml_diff>